<commit_message>
TeX repot almost done
</commit_message>
<xml_diff>
--- a/Практика/Отчет по практике.docx
+++ b/Практика/Отчет по практике.docx
@@ -162,8 +162,18 @@
           <w:szCs w:val="24"/>
           <w:lang w:eastAsia="en-US"/>
         </w:rPr>
-        <w:t>им. А.Н.Тихонова</w:t>
-      </w:r>
+        <w:t xml:space="preserve">им. </w:t>
+      </w:r>
+      <w:proofErr w:type="spellStart"/>
+      <w:r>
+        <w:rPr>
+          <w:b/>
+          <w:szCs w:val="24"/>
+          <w:lang w:eastAsia="en-US"/>
+        </w:rPr>
+        <w:t>А.Н.Тихонова</w:t>
+      </w:r>
+      <w:proofErr w:type="spellEnd"/>
     </w:p>
     <w:p>
       <w:pPr>
@@ -1885,7 +1895,21 @@
             <w:rStyle w:val="a6"/>
             <w:noProof/>
           </w:rPr>
-          <w:t>ВЫВОДЫ</w:t>
+          <w:t>ВЫВ</w:t>
+        </w:r>
+        <w:r>
+          <w:rPr>
+            <w:rStyle w:val="a6"/>
+            <w:noProof/>
+          </w:rPr>
+          <w:t>О</w:t>
+        </w:r>
+        <w:r>
+          <w:rPr>
+            <w:rStyle w:val="a6"/>
+            <w:noProof/>
+          </w:rPr>
+          <w:t>ДЫ</w:t>
         </w:r>
         <w:r>
           <w:rPr>
@@ -2501,7 +2525,23 @@
           <w:sz w:val="28"/>
           <w:szCs w:val="24"/>
         </w:rPr>
-        <w:t xml:space="preserve">еред студентом стояла задача описания принципиальной работы алгоритма пороговой схемы на основе подписи Эль-Гамаля. В частности, студенту предстояло разобраться в задаче выработке валидной подписи несколькими участниками, которая бы проверялась одним публичным ключом. </w:t>
+        <w:t>еред студентом стояла задача описания принципиальной работы алгоритма пороговой схемы на основе подписи Эль-</w:t>
+      </w:r>
+      <w:proofErr w:type="spellStart"/>
+      <w:r>
+        <w:rPr>
+          <w:sz w:val="28"/>
+          <w:szCs w:val="24"/>
+        </w:rPr>
+        <w:t>Гамаля</w:t>
+      </w:r>
+      <w:proofErr w:type="spellEnd"/>
+      <w:r>
+        <w:rPr>
+          <w:sz w:val="28"/>
+          <w:szCs w:val="24"/>
+        </w:rPr>
+        <w:t xml:space="preserve">. В частности, студенту предстояло разобраться в задаче выработке валидной подписи несколькими участниками, которая бы проверялась одним публичным ключом. </w:t>
       </w:r>
     </w:p>
     <w:p>
@@ -2535,7 +2575,23 @@
           <w:sz w:val="28"/>
           <w:szCs w:val="24"/>
         </w:rPr>
-        <w:t xml:space="preserve">Пороговые схемы становятся популярным инструментом для создания межблокчейнового взаимодействия, поэтому </w:t>
+        <w:t xml:space="preserve">Пороговые схемы становятся популярным инструментом для создания </w:t>
+      </w:r>
+      <w:proofErr w:type="spellStart"/>
+      <w:r>
+        <w:rPr>
+          <w:sz w:val="28"/>
+          <w:szCs w:val="24"/>
+        </w:rPr>
+        <w:t>межблокчейнового</w:t>
+      </w:r>
+      <w:proofErr w:type="spellEnd"/>
+      <w:r>
+        <w:rPr>
+          <w:sz w:val="28"/>
+          <w:szCs w:val="24"/>
+        </w:rPr>
+        <w:t xml:space="preserve"> взаимодействия, поэтому </w:t>
       </w:r>
       <w:r>
         <w:rPr>
@@ -2629,7 +2685,23 @@
           <w:sz w:val="28"/>
           <w:szCs w:val="24"/>
         </w:rPr>
-        <w:t>появилась возможность принятия коллегиального решения разными сообществами. Наивной реализацией принятия такого решения было сочетание смарт-контрактов и мультиподписи. Процесс вынесения определённого решения заключался в создании смарт-контракта, который исполнялся тогда и только тогда, когда заданное количество собранных</w:t>
+        <w:t xml:space="preserve">появилась возможность принятия коллегиального решения разными сообществами. Наивной реализацией принятия такого решения было сочетание смарт-контрактов и </w:t>
+      </w:r>
+      <w:proofErr w:type="spellStart"/>
+      <w:r>
+        <w:rPr>
+          <w:sz w:val="28"/>
+          <w:szCs w:val="24"/>
+        </w:rPr>
+        <w:t>мультиподписи</w:t>
+      </w:r>
+      <w:proofErr w:type="spellEnd"/>
+      <w:r>
+        <w:rPr>
+          <w:sz w:val="28"/>
+          <w:szCs w:val="24"/>
+        </w:rPr>
+        <w:t>. Процесс вынесения определённого решения заключался в создании смарт-контракта, который исполнялся тогда и только тогда, когда заданное количество собранных</w:t>
       </w:r>
       <w:r>
         <w:rPr>
@@ -2766,7 +2838,23 @@
           <w:sz w:val="28"/>
           <w:szCs w:val="24"/>
         </w:rPr>
-        <w:t>Сбор электронных подписей требует взаимодействия с блокчейном, что в свою очередь может быть долго</w:t>
+        <w:t xml:space="preserve">Сбор электронных подписей требует взаимодействия с </w:t>
+      </w:r>
+      <w:proofErr w:type="spellStart"/>
+      <w:r>
+        <w:rPr>
+          <w:sz w:val="28"/>
+          <w:szCs w:val="24"/>
+        </w:rPr>
+        <w:t>блокчейном</w:t>
+      </w:r>
+      <w:proofErr w:type="spellEnd"/>
+      <w:r>
+        <w:rPr>
+          <w:sz w:val="28"/>
+          <w:szCs w:val="24"/>
+        </w:rPr>
+        <w:t>, что в свою очередь может быть долго</w:t>
       </w:r>
       <w:r>
         <w:rPr>
@@ -2775,6 +2863,7 @@
         </w:rPr>
         <w:t>/</w:t>
       </w:r>
+      <w:proofErr w:type="spellStart"/>
       <w:r>
         <w:rPr>
           <w:sz w:val="28"/>
@@ -2782,6 +2871,7 @@
         </w:rPr>
         <w:t>ресурсозатратно</w:t>
       </w:r>
+      <w:proofErr w:type="spellEnd"/>
       <w:r>
         <w:rPr>
           <w:sz w:val="28"/>
@@ -2851,7 +2941,55 @@
           <w:sz w:val="28"/>
           <w:szCs w:val="24"/>
         </w:rPr>
-        <w:t>Стоит отметить, что пороговые схемы находят своё применение не только в избавлении от генерации смарт-контрактов и увеличении производительности взаимодействия с блокчейном, но в любой задаче требующей выработки единого коллективного решения. К примеру, совет директоров той или иной компании может выработать единую подпись от лица самой компании без раскрытия информации о том, кто был за это решение, в то время как использование мультиподписи раскрывает эту информацию. Ещё одним применением этой технологии в современных реалиях будет возможность осуществления эффективного взаимодействия между блокчейнами или шардами одного блокчейна.</w:t>
+        <w:t xml:space="preserve">Стоит отметить, что пороговые схемы находят своё применение не только в избавлении от генерации смарт-контрактов и увеличении производительности взаимодействия с </w:t>
+      </w:r>
+      <w:proofErr w:type="spellStart"/>
+      <w:r>
+        <w:rPr>
+          <w:sz w:val="28"/>
+          <w:szCs w:val="24"/>
+        </w:rPr>
+        <w:t>блокчейном</w:t>
+      </w:r>
+      <w:proofErr w:type="spellEnd"/>
+      <w:r>
+        <w:rPr>
+          <w:sz w:val="28"/>
+          <w:szCs w:val="24"/>
+        </w:rPr>
+        <w:t xml:space="preserve">, но в любой задаче требующей выработки единого коллективного решения. К примеру, совет директоров той или иной компании может выработать единую подпись от лица самой компании без раскрытия информации о том, кто был за это решение, в то время как использование </w:t>
+      </w:r>
+      <w:proofErr w:type="spellStart"/>
+      <w:r>
+        <w:rPr>
+          <w:sz w:val="28"/>
+          <w:szCs w:val="24"/>
+        </w:rPr>
+        <w:t>мультиподписи</w:t>
+      </w:r>
+      <w:proofErr w:type="spellEnd"/>
+      <w:r>
+        <w:rPr>
+          <w:sz w:val="28"/>
+          <w:szCs w:val="24"/>
+        </w:rPr>
+        <w:t xml:space="preserve"> раскрывает эту информацию. Ещё одним применением этой технологии в современных реалиях будет возможность осуществления эффективного взаимодействия между блокчейнами или </w:t>
+      </w:r>
+      <w:proofErr w:type="spellStart"/>
+      <w:r>
+        <w:rPr>
+          <w:sz w:val="28"/>
+          <w:szCs w:val="24"/>
+        </w:rPr>
+        <w:t>шардами</w:t>
+      </w:r>
+      <w:proofErr w:type="spellEnd"/>
+      <w:r>
+        <w:rPr>
+          <w:sz w:val="28"/>
+          <w:szCs w:val="24"/>
+        </w:rPr>
+        <w:t xml:space="preserve"> одного блокчейна.</w:t>
       </w:r>
     </w:p>
     <w:p>
@@ -2972,12 +3110,21 @@
         </w:rPr>
         <w:t xml:space="preserve"> (</w:t>
       </w:r>
-      <w:r>
-        <w:rPr>
-          <w:sz w:val="28"/>
-          <w:szCs w:val="24"/>
-        </w:rPr>
-        <w:t xml:space="preserve">т.е алгоритмов </w:t>
+      <w:proofErr w:type="spellStart"/>
+      <w:r>
+        <w:rPr>
+          <w:sz w:val="28"/>
+          <w:szCs w:val="24"/>
+        </w:rPr>
+        <w:t>т.е</w:t>
+      </w:r>
+      <w:proofErr w:type="spellEnd"/>
+      <w:r>
+        <w:rPr>
+          <w:sz w:val="28"/>
+          <w:szCs w:val="24"/>
+        </w:rPr>
+        <w:t xml:space="preserve"> алгоритмов </w:t>
       </w:r>
       <w:r>
         <w:rPr>
@@ -3033,7 +3180,17 @@
           <w:sz w:val="28"/>
           <w:szCs w:val="24"/>
         </w:rPr>
-        <w:t>, . . . ,P</w:t>
+        <w:t>, . . . ,</w:t>
+      </w:r>
+      <w:proofErr w:type="spellStart"/>
+      <w:r>
+        <w:rPr>
+          <w:i/>
+          <w:iCs/>
+          <w:sz w:val="28"/>
+          <w:szCs w:val="24"/>
+        </w:rPr>
+        <w:t>P</w:t>
       </w:r>
       <w:r>
         <w:rPr>
@@ -3045,6 +3202,7 @@
         </w:rPr>
         <w:t>n</w:t>
       </w:r>
+      <w:proofErr w:type="spellEnd"/>
       <w:r>
         <w:rPr>
           <w:sz w:val="28"/>
@@ -3186,6 +3344,7 @@
         </w:rPr>
         <w:t xml:space="preserve"> приватного ключа </w:t>
       </w:r>
+      <w:proofErr w:type="spellStart"/>
       <w:r>
         <w:rPr>
           <w:i/>
@@ -3196,6 +3355,7 @@
         </w:rPr>
         <w:t>sk</w:t>
       </w:r>
+      <w:proofErr w:type="spellEnd"/>
       <w:r>
         <w:rPr>
           <w:sz w:val="28"/>
@@ -3313,6 +3473,7 @@
         </w:rPr>
         <w:t xml:space="preserve">и ни один из участников не получает никакой дополнительной информации о </w:t>
       </w:r>
+      <w:proofErr w:type="spellStart"/>
       <w:r>
         <w:rPr>
           <w:i/>
@@ -3323,6 +3484,7 @@
         </w:rPr>
         <w:t>sk</w:t>
       </w:r>
+      <w:proofErr w:type="spellEnd"/>
       <w:r>
         <w:rPr>
           <w:iCs/>
@@ -3488,8 +3650,19 @@
           <w:sz w:val="28"/>
           <w:szCs w:val="24"/>
         </w:rPr>
-        <w:t>ротокол выработки распределённой предподписи</w:t>
-      </w:r>
+        <w:t xml:space="preserve">ротокол выработки распределённой </w:t>
+      </w:r>
+      <w:proofErr w:type="spellStart"/>
+      <w:r>
+        <w:rPr>
+          <w:i/>
+          <w:iCs/>
+          <w:sz w:val="28"/>
+          <w:szCs w:val="24"/>
+        </w:rPr>
+        <w:t>предподписи</w:t>
+      </w:r>
+      <w:proofErr w:type="spellEnd"/>
       <w:r>
         <w:rPr>
           <w:iCs/>
@@ -3547,6 +3720,7 @@
         </w:rPr>
         <w:t xml:space="preserve"> </w:t>
       </w:r>
+      <w:proofErr w:type="spellStart"/>
       <w:r>
         <w:rPr>
           <w:i/>
@@ -3555,6 +3729,7 @@
         </w:rPr>
         <w:t>предподпись</w:t>
       </w:r>
+      <w:proofErr w:type="spellEnd"/>
       <w:r>
         <w:rPr>
           <w:iCs/>
@@ -3587,6 +3762,7 @@
         </w:rPr>
         <w:t xml:space="preserve"> Выработанная </w:t>
       </w:r>
+      <w:proofErr w:type="spellStart"/>
       <w:r>
         <w:rPr>
           <w:i/>
@@ -3595,6 +3771,7 @@
         </w:rPr>
         <w:t>предподпись</w:t>
       </w:r>
+      <w:proofErr w:type="spellEnd"/>
       <w:r>
         <w:rPr>
           <w:iCs/>
@@ -3617,7 +3794,25 @@
           <w:sz w:val="28"/>
           <w:szCs w:val="24"/>
         </w:rPr>
-        <w:t xml:space="preserve">быть использована на конкретном сообщении один раз во время выполенения протокола </w:t>
+        <w:t xml:space="preserve">быть использована на конкретном сообщении один раз во время </w:t>
+      </w:r>
+      <w:proofErr w:type="spellStart"/>
+      <w:r>
+        <w:rPr>
+          <w:iCs/>
+          <w:sz w:val="28"/>
+          <w:szCs w:val="24"/>
+        </w:rPr>
+        <w:t>выполенения</w:t>
+      </w:r>
+      <w:proofErr w:type="spellEnd"/>
+      <w:r>
+        <w:rPr>
+          <w:iCs/>
+          <w:sz w:val="28"/>
+          <w:szCs w:val="24"/>
+        </w:rPr>
+        <w:t xml:space="preserve"> протокола </w:t>
       </w:r>
       <w:r>
         <w:rPr>
@@ -3974,6 +4169,7 @@
         </w:rPr>
         <w:t xml:space="preserve">протокол РП подразумевает восстановление исходного приватного ключа </w:t>
       </w:r>
+      <w:proofErr w:type="spellStart"/>
       <w:r>
         <w:rPr>
           <w:i/>
@@ -3984,6 +4180,7 @@
         </w:rPr>
         <w:t>sk</w:t>
       </w:r>
+      <w:proofErr w:type="spellEnd"/>
       <w:r>
         <w:rPr>
           <w:sz w:val="28"/>
@@ -4029,8 +4226,17 @@
           <w:sz w:val="28"/>
           <w:szCs w:val="24"/>
         </w:rPr>
-        <w:t>Эндрю Яо Цичжи</w:t>
-      </w:r>
+        <w:t xml:space="preserve">Эндрю Яо </w:t>
+      </w:r>
+      <w:proofErr w:type="spellStart"/>
+      <w:r>
+        <w:rPr>
+          <w:sz w:val="28"/>
+          <w:szCs w:val="24"/>
+        </w:rPr>
+        <w:t>Цичжи</w:t>
+      </w:r>
+      <w:proofErr w:type="spellEnd"/>
       <w:r>
         <w:rPr>
           <w:sz w:val="28"/>
@@ -4102,12 +4308,29 @@
         </w:rPr>
         <w:t>s</w:t>
       </w:r>
-      <w:r>
-        <w:rPr>
-          <w:sz w:val="28"/>
-          <w:szCs w:val="24"/>
-        </w:rPr>
-        <w:t>ecure multi</w:t>
+      <w:proofErr w:type="spellStart"/>
+      <w:r>
+        <w:rPr>
+          <w:sz w:val="28"/>
+          <w:szCs w:val="24"/>
+        </w:rPr>
+        <w:t>ecure</w:t>
+      </w:r>
+      <w:proofErr w:type="spellEnd"/>
+      <w:r>
+        <w:rPr>
+          <w:sz w:val="28"/>
+          <w:szCs w:val="24"/>
+        </w:rPr>
+        <w:t> </w:t>
+      </w:r>
+      <w:proofErr w:type="spellStart"/>
+      <w:r>
+        <w:rPr>
+          <w:sz w:val="28"/>
+          <w:szCs w:val="24"/>
+        </w:rPr>
+        <w:t>multi</w:t>
       </w:r>
       <w:r>
         <w:rPr>
@@ -4115,8 +4338,27 @@
           <w:sz w:val="28"/>
           <w:szCs w:val="24"/>
         </w:rPr>
-        <w:t>-party computation</w:t>
-      </w:r>
+        <w:t>-party</w:t>
+      </w:r>
+      <w:proofErr w:type="spellEnd"/>
+      <w:r>
+        <w:rPr>
+          <w:bCs/>
+          <w:sz w:val="28"/>
+          <w:szCs w:val="24"/>
+        </w:rPr>
+        <w:t xml:space="preserve"> </w:t>
+      </w:r>
+      <w:proofErr w:type="spellStart"/>
+      <w:r>
+        <w:rPr>
+          <w:bCs/>
+          <w:sz w:val="28"/>
+          <w:szCs w:val="24"/>
+        </w:rPr>
+        <w:t>computation</w:t>
+      </w:r>
+      <w:proofErr w:type="spellEnd"/>
       <w:r>
         <w:rPr>
           <w:sz w:val="28"/>
@@ -4242,6 +4484,7 @@
         </w:rPr>
         <w:t xml:space="preserve">, …, </w:t>
       </w:r>
+      <w:proofErr w:type="spellStart"/>
       <w:r>
         <w:rPr>
           <w:rFonts w:ascii="Calibri Light" w:hAnsi="Calibri Light" w:cs="Calibri Light"/>
@@ -4265,6 +4508,7 @@
         </w:rPr>
         <w:t>N</w:t>
       </w:r>
+      <w:proofErr w:type="spellEnd"/>
       <w:r>
         <w:rPr>
           <w:rFonts w:ascii="Calibri Light" w:hAnsi="Calibri Light" w:cs="Calibri Light"/>
@@ -4337,6 +4581,7 @@
         </w:rPr>
         <w:t xml:space="preserve">, …, </w:t>
       </w:r>
+      <w:proofErr w:type="spellStart"/>
       <w:r>
         <w:rPr>
           <w:rFonts w:ascii="Calibri Light" w:hAnsi="Calibri Light" w:cs="Calibri Light"/>
@@ -4360,6 +4605,7 @@
         </w:rPr>
         <w:t>N</w:t>
       </w:r>
+      <w:proofErr w:type="spellEnd"/>
       <w:r>
         <w:rPr>
           <w:rFonts w:ascii="Calibri Light" w:hAnsi="Calibri Light" w:cs="Calibri Light"/>
@@ -4469,6 +4715,7 @@
         </w:rPr>
         <w:t xml:space="preserve">, …, </w:t>
       </w:r>
+      <w:proofErr w:type="spellStart"/>
       <w:r>
         <w:rPr>
           <w:rFonts w:ascii="Calibri Light" w:hAnsi="Calibri Light" w:cs="Calibri Light"/>
@@ -4492,6 +4739,7 @@
         </w:rPr>
         <w:t>N</w:t>
       </w:r>
+      <w:proofErr w:type="spellEnd"/>
       <w:r>
         <w:rPr>
           <w:rFonts w:ascii="Calibri Light" w:hAnsi="Calibri Light" w:cs="Calibri Light"/>
@@ -4748,14 +4996,25 @@
         </w:rPr>
         <w:t xml:space="preserve">опускается, что среди участников будут </w:t>
       </w:r>
-      <w:r>
-        <w:rPr>
-          <w:i/>
-          <w:iCs/>
-          <w:sz w:val="28"/>
-          <w:szCs w:val="24"/>
-        </w:rPr>
-        <w:t>получестные нарушители</w:t>
+      <w:proofErr w:type="spellStart"/>
+      <w:r>
+        <w:rPr>
+          <w:i/>
+          <w:iCs/>
+          <w:sz w:val="28"/>
+          <w:szCs w:val="24"/>
+        </w:rPr>
+        <w:t>получестные</w:t>
+      </w:r>
+      <w:proofErr w:type="spellEnd"/>
+      <w:r>
+        <w:rPr>
+          <w:i/>
+          <w:iCs/>
+          <w:sz w:val="28"/>
+          <w:szCs w:val="24"/>
+        </w:rPr>
+        <w:t xml:space="preserve"> нарушители</w:t>
       </w:r>
       <w:r>
         <w:rPr>
@@ -5516,13 +5775,47 @@
         </w:rPr>
         <w:t>v</w:t>
       </w:r>
-      <w:r>
-        <w:rPr>
-          <w:sz w:val="28"/>
-          <w:szCs w:val="24"/>
-        </w:rPr>
-        <w:t>erifiable secret sharing</w:t>
-      </w:r>
+      <w:proofErr w:type="spellStart"/>
+      <w:r>
+        <w:rPr>
+          <w:sz w:val="28"/>
+          <w:szCs w:val="24"/>
+        </w:rPr>
+        <w:t>erifiable</w:t>
+      </w:r>
+      <w:proofErr w:type="spellEnd"/>
+      <w:r>
+        <w:rPr>
+          <w:sz w:val="28"/>
+          <w:szCs w:val="24"/>
+        </w:rPr>
+        <w:t xml:space="preserve"> </w:t>
+      </w:r>
+      <w:proofErr w:type="spellStart"/>
+      <w:r>
+        <w:rPr>
+          <w:sz w:val="28"/>
+          <w:szCs w:val="24"/>
+        </w:rPr>
+        <w:t>secret</w:t>
+      </w:r>
+      <w:proofErr w:type="spellEnd"/>
+      <w:r>
+        <w:rPr>
+          <w:sz w:val="28"/>
+          <w:szCs w:val="24"/>
+        </w:rPr>
+        <w:t xml:space="preserve"> </w:t>
+      </w:r>
+      <w:proofErr w:type="spellStart"/>
+      <w:r>
+        <w:rPr>
+          <w:sz w:val="28"/>
+          <w:szCs w:val="24"/>
+        </w:rPr>
+        <w:t>sharing</w:t>
+      </w:r>
+      <w:proofErr w:type="spellEnd"/>
       <w:r>
         <w:rPr>
           <w:sz w:val="28"/>
@@ -5601,7 +5894,23 @@
           <w:sz w:val="28"/>
           <w:szCs w:val="24"/>
         </w:rPr>
-        <w:t>Для более детального понимания принципов работы схем с нулевым доверием начнём рассматривать схему Эль-Гамаля в качестве схемы электронной под</w:t>
+        <w:t>Для более детального понимания принципов работы схем с нулевым доверием начнём рассматривать схему Эль-</w:t>
+      </w:r>
+      <w:proofErr w:type="spellStart"/>
+      <w:r>
+        <w:rPr>
+          <w:sz w:val="28"/>
+          <w:szCs w:val="24"/>
+        </w:rPr>
+        <w:t>Гамаля</w:t>
+      </w:r>
+      <w:proofErr w:type="spellEnd"/>
+      <w:r>
+        <w:rPr>
+          <w:sz w:val="28"/>
+          <w:szCs w:val="24"/>
+        </w:rPr>
+        <w:t xml:space="preserve"> в качестве схемы электронной под</w:t>
       </w:r>
       <w:r>
         <w:rPr>
@@ -5860,6 +6169,7 @@
         </w:rPr>
         <w:t>), …,  (</w:t>
       </w:r>
+      <w:proofErr w:type="spellStart"/>
       <w:r>
         <w:rPr>
           <w:i/>
@@ -5881,6 +6191,7 @@
         </w:rPr>
         <w:t>n</w:t>
       </w:r>
+      <w:proofErr w:type="spellEnd"/>
       <w:r>
         <w:rPr>
           <w:i/>
@@ -5890,6 +6201,7 @@
         </w:rPr>
         <w:t xml:space="preserve">, </w:t>
       </w:r>
+      <w:proofErr w:type="spellStart"/>
       <w:r>
         <w:rPr>
           <w:i/>
@@ -5911,6 +6223,7 @@
         </w:rPr>
         <w:t>n</w:t>
       </w:r>
+      <w:proofErr w:type="spellEnd"/>
       <w:r>
         <w:rPr>
           <w:i/>
@@ -6001,6 +6314,7 @@
         </w:rPr>
         <w:t>), …,  (</w:t>
       </w:r>
+      <w:proofErr w:type="spellStart"/>
       <w:r>
         <w:rPr>
           <w:i/>
@@ -6022,6 +6336,7 @@
         </w:rPr>
         <w:t>n</w:t>
       </w:r>
+      <w:proofErr w:type="spellEnd"/>
       <w:r>
         <w:rPr>
           <w:i/>
@@ -6031,6 +6346,7 @@
         </w:rPr>
         <w:t xml:space="preserve">, </w:t>
       </w:r>
+      <w:proofErr w:type="spellStart"/>
       <w:r>
         <w:rPr>
           <w:i/>
@@ -6052,6 +6368,7 @@
         </w:rPr>
         <w:t>n</w:t>
       </w:r>
+      <w:proofErr w:type="spellEnd"/>
       <w:r>
         <w:rPr>
           <w:i/>
@@ -6207,6 +6524,7 @@
         </w:rPr>
         <w:t>), …,  (</w:t>
       </w:r>
+      <w:proofErr w:type="spellStart"/>
       <w:r>
         <w:rPr>
           <w:i/>
@@ -6228,6 +6546,7 @@
         </w:rPr>
         <w:t>n</w:t>
       </w:r>
+      <w:proofErr w:type="spellEnd"/>
       <w:r>
         <w:rPr>
           <w:i/>
@@ -6237,6 +6556,7 @@
         </w:rPr>
         <w:t xml:space="preserve">, </w:t>
       </w:r>
+      <w:proofErr w:type="spellStart"/>
       <w:r>
         <w:rPr>
           <w:i/>
@@ -6258,6 +6578,7 @@
         </w:rPr>
         <w:t>n</w:t>
       </w:r>
+      <w:proofErr w:type="spellEnd"/>
       <w:r>
         <w:rPr>
           <w:i/>
@@ -6267,6 +6588,7 @@
         </w:rPr>
         <w:t>+</w:t>
       </w:r>
+      <w:proofErr w:type="spellStart"/>
       <w:r>
         <w:rPr>
           <w:i/>
@@ -6288,6 +6610,7 @@
         </w:rPr>
         <w:t>n</w:t>
       </w:r>
+      <w:proofErr w:type="spellEnd"/>
       <w:r>
         <w:rPr>
           <w:i/>
@@ -6344,7 +6667,25 @@
           <w:sz w:val="28"/>
           <w:szCs w:val="28"/>
         </w:rPr>
-        <w:t>. С учётом аддитивного свойства открытого и закрытого ключа схемы Эль-Гамаля, данный факт легко описывает схему генерации ключа.</w:t>
+        <w:t>. С учётом аддитивного свойства открытого и закрытого ключа схемы Эль-</w:t>
+      </w:r>
+      <w:proofErr w:type="spellStart"/>
+      <w:r>
+        <w:rPr>
+          <w:iCs/>
+          <w:sz w:val="28"/>
+          <w:szCs w:val="28"/>
+        </w:rPr>
+        <w:t>Гамаля</w:t>
+      </w:r>
+      <w:proofErr w:type="spellEnd"/>
+      <w:r>
+        <w:rPr>
+          <w:iCs/>
+          <w:sz w:val="28"/>
+          <w:szCs w:val="28"/>
+        </w:rPr>
+        <w:t>, данный факт легко описывает схему генерации ключа.</w:t>
       </w:r>
     </w:p>
     <w:p>
@@ -6374,6 +6715,7 @@
         </w:rPr>
         <w:t xml:space="preserve">Опишем алгоритм с позиции </w:t>
       </w:r>
+      <w:proofErr w:type="spellStart"/>
       <w:r>
         <w:rPr>
           <w:i/>
@@ -6383,6 +6725,7 @@
         </w:rPr>
         <w:t>i</w:t>
       </w:r>
+      <w:proofErr w:type="spellEnd"/>
       <w:r>
         <w:rPr>
           <w:iCs/>
@@ -6454,6 +6797,7 @@
         </w:rPr>
         <w:t xml:space="preserve">и </w:t>
       </w:r>
+      <w:proofErr w:type="spellStart"/>
       <w:r>
         <w:rPr>
           <w:i/>
@@ -6473,6 +6817,7 @@
         </w:rPr>
         <w:t>i</w:t>
       </w:r>
+      <w:proofErr w:type="spellEnd"/>
       <w:r>
         <w:rPr>
           <w:iCs/>
@@ -6495,8 +6840,18 @@
           <w:sz w:val="28"/>
           <w:szCs w:val="28"/>
         </w:rPr>
-        <w:t>ключи схемы Эль-Гамаля</w:t>
-      </w:r>
+        <w:t>ключи схемы Эль-</w:t>
+      </w:r>
+      <w:proofErr w:type="spellStart"/>
+      <w:r>
+        <w:rPr>
+          <w:iCs/>
+          <w:sz w:val="28"/>
+          <w:szCs w:val="28"/>
+        </w:rPr>
+        <w:t>Гамаля</w:t>
+      </w:r>
+      <w:proofErr w:type="spellEnd"/>
       <w:r>
         <w:rPr>
           <w:iCs/>
@@ -6505,6 +6860,7 @@
         </w:rPr>
         <w:t xml:space="preserve"> (стоит пояснить, что общий закрытый ключ схемы будет иметь вид </w:t>
       </w:r>
+      <w:proofErr w:type="spellStart"/>
       <w:r>
         <w:rPr>
           <w:i/>
@@ -6514,6 +6870,7 @@
         </w:rPr>
         <w:t>sk</w:t>
       </w:r>
+      <w:proofErr w:type="spellEnd"/>
       <w:r>
         <w:rPr>
           <w:i/>
@@ -6522,6 +6879,7 @@
         </w:rPr>
         <w:t>=</w:t>
       </w:r>
+      <w:proofErr w:type="spellStart"/>
       <w:r>
         <w:rPr>
           <w:i/>
@@ -6531,6 +6889,7 @@
         </w:rPr>
         <w:t>sk</w:t>
       </w:r>
+      <w:proofErr w:type="spellEnd"/>
       <w:r>
         <w:rPr>
           <w:i/>
@@ -6548,6 +6907,7 @@
         </w:rPr>
         <w:t>+…+</w:t>
       </w:r>
+      <w:proofErr w:type="spellStart"/>
       <w:r>
         <w:rPr>
           <w:i/>
@@ -6567,6 +6927,7 @@
         </w:rPr>
         <w:t>n</w:t>
       </w:r>
+      <w:proofErr w:type="spellEnd"/>
       <w:r>
         <w:rPr>
           <w:iCs/>
@@ -6595,6 +6956,7 @@
         </w:rPr>
         <w:t xml:space="preserve">2) раскрыть публичный ключ </w:t>
       </w:r>
+      <w:proofErr w:type="spellStart"/>
       <w:r>
         <w:rPr>
           <w:i/>
@@ -6614,6 +6976,7 @@
         </w:rPr>
         <w:t>i</w:t>
       </w:r>
+      <w:proofErr w:type="spellEnd"/>
       <w:r>
         <w:rPr>
           <w:iCs/>
@@ -6896,6 +7259,7 @@
         </w:rPr>
         <w:t>(</w:t>
       </w:r>
+      <w:proofErr w:type="spellStart"/>
       <w:r>
         <w:rPr>
           <w:i/>
@@ -6915,6 +7279,7 @@
         </w:rPr>
         <w:t>m</w:t>
       </w:r>
+      <w:proofErr w:type="spellEnd"/>
       <w:r>
         <w:rPr>
           <w:i/>
@@ -6940,6 +7305,7 @@
         </w:rPr>
         <w:softHyphen/>
       </w:r>
+      <w:proofErr w:type="spellStart"/>
       <w:r>
         <w:rPr>
           <w:i/>
@@ -6960,6 +7326,7 @@
         </w:rPr>
         <w:t>m</w:t>
       </w:r>
+      <w:proofErr w:type="spellEnd"/>
       <w:r>
         <w:rPr>
           <w:i/>
@@ -7144,6 +7511,7 @@
         </w:rPr>
         <w:t xml:space="preserve">, после чего дождаться долей от остальных участников (к концу этого шага у </w:t>
       </w:r>
+      <w:proofErr w:type="spellStart"/>
       <w:r>
         <w:rPr>
           <w:i/>
@@ -7153,6 +7521,7 @@
         </w:rPr>
         <w:t>i</w:t>
       </w:r>
+      <w:proofErr w:type="spellEnd"/>
       <w:r>
         <w:rPr>
           <w:iCs/>
@@ -7169,6 +7538,7 @@
         </w:rPr>
         <w:t xml:space="preserve">го участника будут доли </w:t>
       </w:r>
+      <w:proofErr w:type="spellStart"/>
       <w:r>
         <w:rPr>
           <w:i/>
@@ -7178,6 +7548,7 @@
         </w:rPr>
         <w:t>sk</w:t>
       </w:r>
+      <w:proofErr w:type="spellEnd"/>
       <w:r>
         <w:rPr>
           <w:i/>
@@ -7187,6 +7558,7 @@
         </w:rPr>
         <w:t>1</w:t>
       </w:r>
+      <w:proofErr w:type="spellStart"/>
       <w:r>
         <w:rPr>
           <w:i/>
@@ -7197,6 +7569,7 @@
         </w:rPr>
         <w:t>i</w:t>
       </w:r>
+      <w:proofErr w:type="spellEnd"/>
       <w:r>
         <w:rPr>
           <w:i/>
@@ -7221,6 +7594,7 @@
         </w:rPr>
         <w:t xml:space="preserve">, </w:t>
       </w:r>
+      <w:proofErr w:type="spellStart"/>
       <w:r>
         <w:rPr>
           <w:i/>
@@ -7250,6 +7624,7 @@
         </w:rPr>
         <w:t>i</w:t>
       </w:r>
+      <w:proofErr w:type="spellEnd"/>
       <w:r>
         <w:rPr>
           <w:iCs/>
@@ -7304,6 +7679,7 @@
         </w:rPr>
         <w:t>=</w:t>
       </w:r>
+      <w:proofErr w:type="spellStart"/>
       <w:r>
         <w:rPr>
           <w:i/>
@@ -7313,6 +7689,7 @@
         </w:rPr>
         <w:t>sk</w:t>
       </w:r>
+      <w:proofErr w:type="spellEnd"/>
       <w:r>
         <w:rPr>
           <w:i/>
@@ -7322,6 +7699,7 @@
         </w:rPr>
         <w:t>1</w:t>
       </w:r>
+      <w:proofErr w:type="spellStart"/>
       <w:r>
         <w:rPr>
           <w:i/>
@@ -7332,6 +7710,7 @@
         </w:rPr>
         <w:t>i</w:t>
       </w:r>
+      <w:proofErr w:type="spellEnd"/>
       <w:r>
         <w:rPr>
           <w:i/>
@@ -7356,6 +7735,7 @@
         </w:rPr>
         <w:t>+</w:t>
       </w:r>
+      <w:proofErr w:type="spellStart"/>
       <w:r>
         <w:rPr>
           <w:i/>
@@ -7385,6 +7765,7 @@
         </w:rPr>
         <w:t>i</w:t>
       </w:r>
+      <w:proofErr w:type="spellEnd"/>
       <w:r>
         <w:rPr>
           <w:sz w:val="28"/>
@@ -7451,6 +7832,7 @@
         </w:rPr>
         <w:t>1</w:t>
       </w:r>
+      <w:proofErr w:type="spellStart"/>
       <w:r>
         <w:rPr>
           <w:i/>
@@ -7462,6 +7844,7 @@
         </w:rPr>
         <w:t>i</w:t>
       </w:r>
+      <w:proofErr w:type="spellEnd"/>
       <w:r>
         <w:rPr>
           <w:i/>
@@ -7471,6 +7854,7 @@
         </w:rPr>
         <w:t>+…+</w:t>
       </w:r>
+      <w:proofErr w:type="spellStart"/>
       <w:r>
         <w:rPr>
           <w:i/>
@@ -7503,6 +7887,7 @@
         </w:rPr>
         <w:t>i</w:t>
       </w:r>
+      <w:proofErr w:type="spellEnd"/>
       <w:r>
         <w:rPr>
           <w:i/>
@@ -7582,6 +7967,7 @@
         </w:rPr>
         <w:t>+…+</w:t>
       </w:r>
+      <w:proofErr w:type="spellStart"/>
       <w:r>
         <w:rPr>
           <w:i/>
@@ -7601,6 +7987,7 @@
         </w:rPr>
         <w:t>n</w:t>
       </w:r>
+      <w:proofErr w:type="spellEnd"/>
     </w:p>
     <w:p>
       <w:pPr>
@@ -7665,6 +8052,7 @@
         </w:rPr>
         <w:t xml:space="preserve"> </w:t>
       </w:r>
+      <w:proofErr w:type="spellStart"/>
       <w:r>
         <w:rPr>
           <w:i/>
@@ -7674,6 +8062,7 @@
         </w:rPr>
         <w:t>sk</w:t>
       </w:r>
+      <w:proofErr w:type="spellEnd"/>
       <w:r>
         <w:rPr>
           <w:iCs/>
@@ -7718,6 +8107,7 @@
         </w:rPr>
         <w:t xml:space="preserve">Стоит отметить, что в описанном выше алгоритме закрытый ключ </w:t>
       </w:r>
+      <w:proofErr w:type="spellStart"/>
       <w:r>
         <w:rPr>
           <w:i/>
@@ -7727,6 +8117,7 @@
         </w:rPr>
         <w:t>sk</w:t>
       </w:r>
+      <w:proofErr w:type="spellEnd"/>
       <w:r>
         <w:rPr>
           <w:iCs/>
@@ -7809,7 +8200,23 @@
           <w:sz w:val="28"/>
           <w:szCs w:val="28"/>
         </w:rPr>
-        <w:t>основная трудность в создании пороговой схемы из схемы Эль-Гамаля заключается умножени</w:t>
+        <w:t>основная трудность в создании пороговой схемы из схемы Эль-</w:t>
+      </w:r>
+      <w:proofErr w:type="spellStart"/>
+      <w:r>
+        <w:rPr>
+          <w:sz w:val="28"/>
+          <w:szCs w:val="28"/>
+        </w:rPr>
+        <w:t>Гамаля</w:t>
+      </w:r>
+      <w:proofErr w:type="spellEnd"/>
+      <w:r>
+        <w:rPr>
+          <w:sz w:val="28"/>
+          <w:szCs w:val="28"/>
+        </w:rPr>
+        <w:t xml:space="preserve"> заключается умножени</w:t>
       </w:r>
       <w:r>
         <w:rPr>
@@ -7851,8 +8258,17 @@
           <w:sz w:val="28"/>
           <w:szCs w:val="28"/>
         </w:rPr>
-        <w:t>Дональд Бивер</w:t>
-      </w:r>
+        <w:t xml:space="preserve">Дональд </w:t>
+      </w:r>
+      <w:proofErr w:type="spellStart"/>
+      <w:r>
+        <w:rPr>
+          <w:sz w:val="28"/>
+          <w:szCs w:val="28"/>
+        </w:rPr>
+        <w:t>Бивер</w:t>
+      </w:r>
+      <w:proofErr w:type="spellEnd"/>
       <w:r>
         <w:rPr>
           <w:sz w:val="28"/>
@@ -7900,15 +8316,65 @@
           <w:sz w:val="28"/>
           <w:szCs w:val="28"/>
         </w:rPr>
-        <w:t xml:space="preserve">которые опираются на мультипликативные тройки Бивера (англ. </w:t>
-      </w:r>
-      <w:r>
-        <w:rPr>
-          <w:sz w:val="28"/>
-          <w:szCs w:val="28"/>
-        </w:rPr>
-        <w:t>Beaver multiplicative triples</w:t>
-      </w:r>
+        <w:t xml:space="preserve">которые опираются на мультипликативные тройки </w:t>
+      </w:r>
+      <w:proofErr w:type="spellStart"/>
+      <w:r>
+        <w:rPr>
+          <w:sz w:val="28"/>
+          <w:szCs w:val="28"/>
+        </w:rPr>
+        <w:t>Бивера</w:t>
+      </w:r>
+      <w:proofErr w:type="spellEnd"/>
+      <w:r>
+        <w:rPr>
+          <w:sz w:val="28"/>
+          <w:szCs w:val="28"/>
+        </w:rPr>
+        <w:t xml:space="preserve"> (англ. </w:t>
+      </w:r>
+      <w:proofErr w:type="spellStart"/>
+      <w:r>
+        <w:rPr>
+          <w:sz w:val="28"/>
+          <w:szCs w:val="28"/>
+        </w:rPr>
+        <w:t>Beaver</w:t>
+      </w:r>
+      <w:proofErr w:type="spellEnd"/>
+      <w:r>
+        <w:rPr>
+          <w:sz w:val="28"/>
+          <w:szCs w:val="28"/>
+        </w:rPr>
+        <w:t xml:space="preserve"> </w:t>
+      </w:r>
+      <w:proofErr w:type="spellStart"/>
+      <w:r>
+        <w:rPr>
+          <w:sz w:val="28"/>
+          <w:szCs w:val="28"/>
+        </w:rPr>
+        <w:t>multiplicative</w:t>
+      </w:r>
+      <w:proofErr w:type="spellEnd"/>
+      <w:r>
+        <w:rPr>
+          <w:sz w:val="28"/>
+          <w:szCs w:val="28"/>
+        </w:rPr>
+        <w:t xml:space="preserve"> </w:t>
+      </w:r>
+      <w:proofErr w:type="spellStart"/>
+      <w:r>
+        <w:rPr>
+          <w:sz w:val="28"/>
+          <w:szCs w:val="28"/>
+        </w:rPr>
+        <w:t>triples</w:t>
+      </w:r>
+      <w:proofErr w:type="spellEnd"/>
       <w:r>
         <w:rPr>
           <w:sz w:val="28"/>
@@ -8127,6 +8593,7 @@
         </w:rPr>
         <w:t xml:space="preserve"> Другими словами каждый участник генерирует у себя случайные доли </w:t>
       </w:r>
+      <w:proofErr w:type="spellStart"/>
       <w:r>
         <w:rPr>
           <w:i/>
@@ -8137,6 +8604,7 @@
         </w:rPr>
         <w:t>s</w:t>
       </w:r>
+      <w:proofErr w:type="spellEnd"/>
       <w:r>
         <w:rPr>
           <w:i/>
@@ -8196,6 +8664,7 @@
         </w:rPr>
         <w:t xml:space="preserve">, </w:t>
       </w:r>
+      <w:proofErr w:type="spellStart"/>
       <w:r>
         <w:rPr>
           <w:i/>
@@ -8217,6 +8686,7 @@
         </w:rPr>
         <w:t>c</w:t>
       </w:r>
+      <w:proofErr w:type="spellEnd"/>
       <w:r>
         <w:rPr>
           <w:sz w:val="28"/>
@@ -8412,8 +8882,17 @@
           <w:sz w:val="28"/>
           <w:szCs w:val="28"/>
         </w:rPr>
-        <w:t>ешение задачи генерации троек Бивера</w:t>
-      </w:r>
+        <w:t xml:space="preserve">ешение задачи генерации троек </w:t>
+      </w:r>
+      <w:proofErr w:type="spellStart"/>
+      <w:r>
+        <w:rPr>
+          <w:sz w:val="28"/>
+          <w:szCs w:val="28"/>
+        </w:rPr>
+        <w:t>Бивера</w:t>
+      </w:r>
+      <w:proofErr w:type="spellEnd"/>
       <w:r>
         <w:rPr>
           <w:sz w:val="28"/>
@@ -8477,8 +8956,17 @@
           <w:sz w:val="28"/>
           <w:szCs w:val="28"/>
         </w:rPr>
-        <w:t>Дженнаро и Гольдфедер</w:t>
-      </w:r>
+        <w:t xml:space="preserve">Дженнаро и </w:t>
+      </w:r>
+      <w:proofErr w:type="spellStart"/>
+      <w:r>
+        <w:rPr>
+          <w:sz w:val="28"/>
+          <w:szCs w:val="28"/>
+        </w:rPr>
+        <w:t>Гольдфедер</w:t>
+      </w:r>
+      <w:proofErr w:type="spellEnd"/>
       <w:r>
         <w:rPr>
           <w:sz w:val="28"/>
@@ -8556,7 +9044,23 @@
           <w:sz w:val="28"/>
           <w:szCs w:val="28"/>
         </w:rPr>
-        <w:t xml:space="preserve">Подробнее протоколы Бивера описаны в приложении В, дальнейшее их описание будет происходить в виде вызовов функций </w:t>
+        <w:t xml:space="preserve">Подробнее протоколы </w:t>
+      </w:r>
+      <w:proofErr w:type="spellStart"/>
+      <w:r>
+        <w:rPr>
+          <w:sz w:val="28"/>
+          <w:szCs w:val="28"/>
+        </w:rPr>
+        <w:t>Бивера</w:t>
+      </w:r>
+      <w:proofErr w:type="spellEnd"/>
+      <w:r>
+        <w:rPr>
+          <w:sz w:val="28"/>
+          <w:szCs w:val="28"/>
+        </w:rPr>
+        <w:t xml:space="preserve"> описаны в приложении В, дальнейшее их описание будет происходить в виде вызовов функций </w:t>
       </w:r>
       <w:r>
         <w:rPr>
@@ -8851,7 +9355,23 @@
           <w:sz w:val="28"/>
           <w:szCs w:val="28"/>
         </w:rPr>
-        <w:t xml:space="preserve">соответственно и этот участник (совместно с другими участниками) инициирует протокол Бивера для вычисления произведения </w:t>
+        <w:t xml:space="preserve">соответственно и этот участник (совместно с другими участниками) инициирует протокол </w:t>
+      </w:r>
+      <w:proofErr w:type="spellStart"/>
+      <w:r>
+        <w:rPr>
+          <w:sz w:val="28"/>
+          <w:szCs w:val="28"/>
+        </w:rPr>
+        <w:t>Бивера</w:t>
+      </w:r>
+      <w:proofErr w:type="spellEnd"/>
+      <w:r>
+        <w:rPr>
+          <w:sz w:val="28"/>
+          <w:szCs w:val="28"/>
+        </w:rPr>
+        <w:t xml:space="preserve"> для вычисления произведения </w:t>
       </w:r>
       <w:r>
         <w:rPr>
@@ -9055,7 +9575,23 @@
           <w:sz w:val="28"/>
           <w:szCs w:val="28"/>
         </w:rPr>
-        <w:t xml:space="preserve">Важной особенностью протоколов Бивера является тот факт, что протоколы </w:t>
+        <w:t xml:space="preserve">Важной особенностью протоколов </w:t>
+      </w:r>
+      <w:proofErr w:type="spellStart"/>
+      <w:r>
+        <w:rPr>
+          <w:sz w:val="28"/>
+          <w:szCs w:val="28"/>
+        </w:rPr>
+        <w:t>Бивера</w:t>
+      </w:r>
+      <w:proofErr w:type="spellEnd"/>
+      <w:r>
+        <w:rPr>
+          <w:sz w:val="28"/>
+          <w:szCs w:val="28"/>
+        </w:rPr>
+        <w:t xml:space="preserve"> является тот факт, что протоколы </w:t>
       </w:r>
       <w:r>
         <w:rPr>
@@ -9130,6 +9666,7 @@
         </w:rPr>
         <w:t xml:space="preserve">алгоритм с позиции </w:t>
       </w:r>
+      <w:proofErr w:type="spellStart"/>
       <w:r>
         <w:rPr>
           <w:i/>
@@ -9139,6 +9676,7 @@
         </w:rPr>
         <w:t>i</w:t>
       </w:r>
+      <w:proofErr w:type="spellEnd"/>
       <w:r>
         <w:rPr>
           <w:iCs/>
@@ -9190,6 +9728,7 @@
         </w:rPr>
         <w:t xml:space="preserve">секрета </w:t>
       </w:r>
+      <w:proofErr w:type="spellStart"/>
       <w:r>
         <w:rPr>
           <w:i/>
@@ -9199,6 +9738,7 @@
         </w:rPr>
         <w:t>sk</w:t>
       </w:r>
+      <w:proofErr w:type="spellEnd"/>
       <w:r>
         <w:rPr>
           <w:iCs/>
@@ -9336,6 +9876,7 @@
         </w:rPr>
         <w:t xml:space="preserve"> </w:t>
       </w:r>
+      <w:proofErr w:type="spellStart"/>
       <w:r>
         <w:rPr>
           <w:i/>
@@ -9357,6 +9898,7 @@
         </w:rPr>
         <w:t>q</w:t>
       </w:r>
+      <w:proofErr w:type="spellEnd"/>
       <w:r>
         <w:rPr>
           <w:sz w:val="28"/>
@@ -9421,6 +9963,7 @@
         </w:rPr>
         <w:t xml:space="preserve"> </w:t>
       </w:r>
+      <w:proofErr w:type="spellStart"/>
       <w:r>
         <w:rPr>
           <w:i/>
@@ -9442,6 +9985,7 @@
         </w:rPr>
         <w:t>q</w:t>
       </w:r>
+      <w:proofErr w:type="spellEnd"/>
     </w:p>
     <w:p>
       <w:pPr>
@@ -9802,6 +10346,7 @@
         </w:rPr>
         <w:t xml:space="preserve">Аналогично пункту 1 вычислить долю </w:t>
       </w:r>
+      <w:proofErr w:type="spellStart"/>
       <w:r>
         <w:rPr>
           <w:rFonts w:ascii="Times New Roman" w:hAnsi="Times New Roman"/>
@@ -9825,6 +10370,7 @@
         </w:rPr>
         <w:t>i</w:t>
       </w:r>
+      <w:proofErr w:type="spellEnd"/>
       <w:r>
         <w:rPr>
           <w:rFonts w:ascii="Times New Roman" w:hAnsi="Times New Roman"/>
@@ -9935,6 +10481,7 @@
         </w:rPr>
         <w:softHyphen/>
       </w:r>
+      <w:proofErr w:type="spellStart"/>
       <w:r>
         <w:rPr>
           <w:rFonts w:ascii="Times New Roman" w:hAnsi="Times New Roman"/>
@@ -9947,6 +10494,7 @@
         </w:rPr>
         <w:t>i</w:t>
       </w:r>
+      <w:proofErr w:type="spellEnd"/>
       <w:r>
         <w:rPr>
           <w:rFonts w:ascii="Times New Roman" w:hAnsi="Times New Roman"/>
@@ -9989,6 +10537,7 @@
         </w:rPr>
         <w:t>(</w:t>
       </w:r>
+      <w:proofErr w:type="spellStart"/>
       <w:r>
         <w:rPr>
           <w:rFonts w:ascii="Times New Roman" w:hAnsi="Times New Roman"/>
@@ -10012,6 +10561,7 @@
         </w:rPr>
         <w:t>i</w:t>
       </w:r>
+      <w:proofErr w:type="spellEnd"/>
       <w:r>
         <w:rPr>
           <w:rFonts w:ascii="Times New Roman" w:hAnsi="Times New Roman"/>
@@ -10172,6 +10722,7 @@
         </w:rPr>
         <w:softHyphen/>
       </w:r>
+      <w:proofErr w:type="spellStart"/>
       <w:r>
         <w:rPr>
           <w:rFonts w:ascii="Times New Roman" w:hAnsi="Times New Roman"/>
@@ -10184,6 +10735,7 @@
         </w:rPr>
         <w:t>i</w:t>
       </w:r>
+      <w:proofErr w:type="spellEnd"/>
       <w:r>
         <w:rPr>
           <w:rFonts w:ascii="Times New Roman" w:hAnsi="Times New Roman"/>
@@ -10226,6 +10778,7 @@
         </w:rPr>
         <w:t>(</w:t>
       </w:r>
+      <w:proofErr w:type="spellStart"/>
       <w:r>
         <w:rPr>
           <w:rFonts w:ascii="Times New Roman" w:hAnsi="Times New Roman"/>
@@ -10249,6 +10802,7 @@
         </w:rPr>
         <w:t>i</w:t>
       </w:r>
+      <w:proofErr w:type="spellEnd"/>
       <w:r>
         <w:rPr>
           <w:rFonts w:ascii="Times New Roman" w:hAnsi="Times New Roman"/>
@@ -10361,6 +10915,7 @@
         </w:rPr>
         <w:t>*</w:t>
       </w:r>
+      <w:proofErr w:type="spellStart"/>
       <w:r>
         <w:rPr>
           <w:rFonts w:ascii="Times New Roman" w:hAnsi="Times New Roman"/>
@@ -10372,6 +10927,7 @@
         </w:rPr>
         <w:t>sk</w:t>
       </w:r>
+      <w:proofErr w:type="spellEnd"/>
     </w:p>
     <w:p>
       <w:pPr>
@@ -10422,7 +10978,29 @@
           <w:sz w:val="28"/>
           <w:szCs w:val="24"/>
         </w:rPr>
-        <w:t>(t,n)</w:t>
+        <w:t>(</w:t>
+      </w:r>
+      <w:proofErr w:type="spellStart"/>
+      <w:r>
+        <w:rPr>
+          <w:rFonts w:ascii="Times New Roman" w:hAnsi="Times New Roman"/>
+          <w:i/>
+          <w:iCs/>
+          <w:sz w:val="28"/>
+          <w:szCs w:val="24"/>
+        </w:rPr>
+        <w:t>t,n</w:t>
+      </w:r>
+      <w:proofErr w:type="spellEnd"/>
+      <w:r>
+        <w:rPr>
+          <w:rFonts w:ascii="Times New Roman" w:hAnsi="Times New Roman"/>
+          <w:i/>
+          <w:iCs/>
+          <w:sz w:val="28"/>
+          <w:szCs w:val="24"/>
+        </w:rPr>
+        <w:t>)</w:t>
       </w:r>
       <w:r>
         <w:rPr>
@@ -10645,6 +11223,7 @@
         </w:rPr>
         <w:softHyphen/>
       </w:r>
+      <w:proofErr w:type="spellStart"/>
       <w:r>
         <w:rPr>
           <w:rFonts w:ascii="Times New Roman" w:hAnsi="Times New Roman"/>
@@ -10657,6 +11236,7 @@
         </w:rPr>
         <w:t>i</w:t>
       </w:r>
+      <w:proofErr w:type="spellEnd"/>
       <w:r>
         <w:rPr>
           <w:rFonts w:ascii="Times New Roman" w:hAnsi="Times New Roman"/>
@@ -10802,7 +11382,29 @@
           <w:sz w:val="28"/>
           <w:szCs w:val="24"/>
         </w:rPr>
-        <w:t>(t,n)</w:t>
+        <w:t>(</w:t>
+      </w:r>
+      <w:proofErr w:type="spellStart"/>
+      <w:r>
+        <w:rPr>
+          <w:rFonts w:ascii="Times New Roman" w:hAnsi="Times New Roman"/>
+          <w:i/>
+          <w:iCs/>
+          <w:sz w:val="28"/>
+          <w:szCs w:val="24"/>
+        </w:rPr>
+        <w:t>t,n</w:t>
+      </w:r>
+      <w:proofErr w:type="spellEnd"/>
+      <w:r>
+        <w:rPr>
+          <w:rFonts w:ascii="Times New Roman" w:hAnsi="Times New Roman"/>
+          <w:i/>
+          <w:iCs/>
+          <w:sz w:val="28"/>
+          <w:szCs w:val="24"/>
+        </w:rPr>
+        <w:t>)</w:t>
       </w:r>
       <w:r>
         <w:rPr>
@@ -11001,6 +11603,7 @@
         </w:rPr>
         <w:t xml:space="preserve"> </w:t>
       </w:r>
+      <w:proofErr w:type="spellStart"/>
       <w:r>
         <w:rPr>
           <w:rFonts w:ascii="Times New Roman" w:hAnsi="Times New Roman"/>
@@ -11035,6 +11638,7 @@
         </w:rPr>
         <w:t>i</w:t>
       </w:r>
+      <w:proofErr w:type="spellEnd"/>
       <w:r>
         <w:rPr>
           <w:rFonts w:ascii="Times New Roman" w:hAnsi="Times New Roman"/>
@@ -11166,7 +11770,19 @@
           <w:szCs w:val="28"/>
           <w:lang w:val="en-US"/>
         </w:rPr>
-        <w:t xml:space="preserve"> u</w:t>
+        <w:t xml:space="preserve"> </w:t>
+      </w:r>
+      <w:proofErr w:type="spellStart"/>
+      <w:r>
+        <w:rPr>
+          <w:rFonts w:ascii="Times New Roman" w:hAnsi="Times New Roman"/>
+          <w:i/>
+          <w:iCs/>
+          <w:sz w:val="28"/>
+          <w:szCs w:val="28"/>
+          <w:lang w:val="en-US"/>
+        </w:rPr>
+        <w:t>u</w:t>
       </w:r>
       <w:r>
         <w:rPr>
@@ -11191,6 +11807,7 @@
         </w:rPr>
         <w:t>i</w:t>
       </w:r>
+      <w:proofErr w:type="spellEnd"/>
       <w:r>
         <w:rPr>
           <w:rFonts w:ascii="Times New Roman" w:hAnsi="Times New Roman"/>
@@ -11324,7 +11941,29 @@
           <w:sz w:val="28"/>
           <w:szCs w:val="24"/>
         </w:rPr>
-        <w:t>(t,n)</w:t>
+        <w:t>(</w:t>
+      </w:r>
+      <w:proofErr w:type="spellStart"/>
+      <w:r>
+        <w:rPr>
+          <w:rFonts w:ascii="Times New Roman" w:hAnsi="Times New Roman"/>
+          <w:i/>
+          <w:iCs/>
+          <w:sz w:val="28"/>
+          <w:szCs w:val="24"/>
+        </w:rPr>
+        <w:t>t,n</w:t>
+      </w:r>
+      <w:proofErr w:type="spellEnd"/>
+      <w:r>
+        <w:rPr>
+          <w:rFonts w:ascii="Times New Roman" w:hAnsi="Times New Roman"/>
+          <w:i/>
+          <w:iCs/>
+          <w:sz w:val="28"/>
+          <w:szCs w:val="24"/>
+        </w:rPr>
+        <w:t>)</w:t>
       </w:r>
       <w:r>
         <w:rPr>
@@ -11442,6 +12081,7 @@
         </w:rPr>
         <w:t xml:space="preserve">выработки </w:t>
       </w:r>
+      <w:proofErr w:type="spellStart"/>
       <w:r>
         <w:rPr>
           <w:i/>
@@ -11451,6 +12091,7 @@
         </w:rPr>
         <w:t>предподписи</w:t>
       </w:r>
+      <w:proofErr w:type="spellEnd"/>
       <w:r>
         <w:rPr>
           <w:sz w:val="28"/>
@@ -11507,7 +12148,23 @@
           <w:sz w:val="28"/>
           <w:szCs w:val="28"/>
         </w:rPr>
-        <w:t xml:space="preserve"> по обычным правилам проверки схемы Эль-Гамаля.</w:t>
+        <w:t xml:space="preserve"> по обычным правилам проверки схемы Эль-</w:t>
+      </w:r>
+      <w:proofErr w:type="spellStart"/>
+      <w:r>
+        <w:rPr>
+          <w:sz w:val="28"/>
+          <w:szCs w:val="28"/>
+        </w:rPr>
+        <w:t>Гамаля</w:t>
+      </w:r>
+      <w:proofErr w:type="spellEnd"/>
+      <w:r>
+        <w:rPr>
+          <w:sz w:val="28"/>
+          <w:szCs w:val="28"/>
+        </w:rPr>
+        <w:t>.</w:t>
       </w:r>
     </w:p>
     <w:p>
@@ -11574,7 +12231,23 @@
           <w:sz w:val="28"/>
           <w:szCs w:val="24"/>
         </w:rPr>
-        <w:t xml:space="preserve">Рассмотренные вопросы построения пороговых схем на примере схемы Эль-Гамаля показали, что возможно достичь эффективного вычисления пороговой подписи с нулевым доверием. </w:t>
+        <w:t>Рассмотренные вопросы построения пороговых схем на примере схемы Эль-</w:t>
+      </w:r>
+      <w:proofErr w:type="spellStart"/>
+      <w:r>
+        <w:rPr>
+          <w:sz w:val="28"/>
+          <w:szCs w:val="24"/>
+        </w:rPr>
+        <w:t>Гамаля</w:t>
+      </w:r>
+      <w:proofErr w:type="spellEnd"/>
+      <w:r>
+        <w:rPr>
+          <w:sz w:val="28"/>
+          <w:szCs w:val="24"/>
+        </w:rPr>
+        <w:t xml:space="preserve"> показали, что возможно достичь эффективного вычисления пороговой подписи с нулевым доверием. </w:t>
       </w:r>
     </w:p>
     <w:p>
@@ -11642,7 +12315,23 @@
           <w:sz w:val="28"/>
           <w:szCs w:val="24"/>
         </w:rPr>
-        <w:t>На данный момент самой главной проблемой пороговых схем является эффективное вычисление произведения двух секретных значений на основе их долей без раскрытия самих секретов. Именно поэтому большей популярностью пользуются схемы с наименьшим числом мультипликативных операций, как например схема Эль-Гамаля.</w:t>
+        <w:t>На данный момент самой главной проблемой пороговых схем является эффективное вычисление произведения двух секретных значений на основе их долей без раскрытия самих секретов. Именно поэтому большей популярностью пользуются схемы с наименьшим числом мультипликативных операций, как например схема Эль-</w:t>
+      </w:r>
+      <w:proofErr w:type="spellStart"/>
+      <w:r>
+        <w:rPr>
+          <w:sz w:val="28"/>
+          <w:szCs w:val="24"/>
+        </w:rPr>
+        <w:t>Гамаля</w:t>
+      </w:r>
+      <w:proofErr w:type="spellEnd"/>
+      <w:r>
+        <w:rPr>
+          <w:sz w:val="28"/>
+          <w:szCs w:val="24"/>
+        </w:rPr>
+        <w:t>.</w:t>
       </w:r>
     </w:p>
     <w:p>
@@ -11658,7 +12347,23 @@
           <w:sz w:val="28"/>
           <w:szCs w:val="24"/>
         </w:rPr>
-        <w:t>Аддитивное свойство алгоритмов разделения секретов, которые используются внутри протоколов выработки пороговой подписи, являются ещё одной причинной эффективного вычисления некоторых значений входе выработки подписи по схеме Эль-Гамаля. Вычисления получаются не только интуитивно понятными, но и не требуют дополнительных манипуляций.</w:t>
+        <w:t>Аддитивное свойство алгоритмов разделения секретов, которые используются внутри протоколов выработки пороговой подписи, являются ещё одной причинной эффективного вычисления некоторых значений входе выработки подписи по схеме Эль-</w:t>
+      </w:r>
+      <w:proofErr w:type="spellStart"/>
+      <w:r>
+        <w:rPr>
+          <w:sz w:val="28"/>
+          <w:szCs w:val="24"/>
+        </w:rPr>
+        <w:t>Гамаля</w:t>
+      </w:r>
+      <w:proofErr w:type="spellEnd"/>
+      <w:r>
+        <w:rPr>
+          <w:sz w:val="28"/>
+          <w:szCs w:val="24"/>
+        </w:rPr>
+        <w:t>. Вычисления получаются не только интуитивно понятными, но и не требуют дополнительных манипуляций.</w:t>
       </w:r>
     </w:p>
     <w:p>
@@ -11681,7 +12386,23 @@
           <w:sz w:val="28"/>
           <w:szCs w:val="24"/>
         </w:rPr>
-        <w:t>общее мнение некоторой группы лиц по тому или иному вопросу без непосредственного раскрытия лиц того большинства, которое проголосовало за это мнение. Наблюдая за стремлением мира криптовалют к межблокченовому взаимодействию, можно сказать, что всё больше систем будут использовать пороговые подписи в своей работе.</w:t>
+        <w:t xml:space="preserve">общее мнение некоторой группы лиц по тому или иному вопросу без непосредственного раскрытия лиц того большинства, которое проголосовало за это мнение. Наблюдая за стремлением мира криптовалют к </w:t>
+      </w:r>
+      <w:proofErr w:type="spellStart"/>
+      <w:r>
+        <w:rPr>
+          <w:sz w:val="28"/>
+          <w:szCs w:val="24"/>
+        </w:rPr>
+        <w:t>межблокченовому</w:t>
+      </w:r>
+      <w:proofErr w:type="spellEnd"/>
+      <w:r>
+        <w:rPr>
+          <w:sz w:val="28"/>
+          <w:szCs w:val="24"/>
+        </w:rPr>
+        <w:t xml:space="preserve"> взаимодействию, можно сказать, что всё больше систем будут использовать пороговые подписи в своей работе.</w:t>
       </w:r>
     </w:p>
     <w:p>
@@ -11728,7 +12449,23 @@
           <w:sz w:val="28"/>
           <w:szCs w:val="24"/>
         </w:rPr>
-        <w:t>В рамках производственной практики на кафедре компьютерной безопасности перед студентом были описаны различные пороговые схемы, в том числе и на основе подписи Эль-Гамаля, и проанализирована их степень защищённости.</w:t>
+        <w:t>В рамках производственной практики на кафедре компьютерной безопасности перед студентом были описаны различные пороговые схемы, в том числе и на основе подписи Эль-</w:t>
+      </w:r>
+      <w:proofErr w:type="spellStart"/>
+      <w:r>
+        <w:rPr>
+          <w:sz w:val="28"/>
+          <w:szCs w:val="24"/>
+        </w:rPr>
+        <w:t>Гамаля</w:t>
+      </w:r>
+      <w:proofErr w:type="spellEnd"/>
+      <w:r>
+        <w:rPr>
+          <w:sz w:val="28"/>
+          <w:szCs w:val="24"/>
+        </w:rPr>
+        <w:t>, и проанализирована их степень защищённости.</w:t>
       </w:r>
     </w:p>
     <w:p>
@@ -11760,7 +12497,23 @@
           <w:sz w:val="28"/>
           <w:szCs w:val="24"/>
         </w:rPr>
-        <w:t xml:space="preserve"> и др., изучил принципы работы традиционной подписи Эль-Гамаля, а также научился</w:t>
+        <w:t xml:space="preserve"> и др., изучил принципы работы традиционной подписи Эль-</w:t>
+      </w:r>
+      <w:proofErr w:type="spellStart"/>
+      <w:r>
+        <w:rPr>
+          <w:sz w:val="28"/>
+          <w:szCs w:val="24"/>
+        </w:rPr>
+        <w:t>Гамаля</w:t>
+      </w:r>
+      <w:proofErr w:type="spellEnd"/>
+      <w:r>
+        <w:rPr>
+          <w:sz w:val="28"/>
+          <w:szCs w:val="24"/>
+        </w:rPr>
+        <w:t>, а также научился</w:t>
       </w:r>
       <w:r>
         <w:rPr>
@@ -11847,7 +12600,43 @@
           <w:szCs w:val="24"/>
           <w:lang w:val="en-US"/>
         </w:rPr>
-        <w:t xml:space="preserve">Jean-Philippe Aumasson, Adrian Hamelink, Omer Shlomovits: </w:t>
+        <w:t xml:space="preserve">Jean-Philippe </w:t>
+      </w:r>
+      <w:proofErr w:type="spellStart"/>
+      <w:r>
+        <w:rPr>
+          <w:sz w:val="28"/>
+          <w:szCs w:val="24"/>
+          <w:lang w:val="en-US"/>
+        </w:rPr>
+        <w:t>Aumasson</w:t>
+      </w:r>
+      <w:proofErr w:type="spellEnd"/>
+      <w:r>
+        <w:rPr>
+          <w:sz w:val="28"/>
+          <w:szCs w:val="24"/>
+          <w:lang w:val="en-US"/>
+        </w:rPr>
+        <w:t xml:space="preserve">, Adrian Hamelink, Omer </w:t>
+      </w:r>
+      <w:proofErr w:type="spellStart"/>
+      <w:r>
+        <w:rPr>
+          <w:sz w:val="28"/>
+          <w:szCs w:val="24"/>
+          <w:lang w:val="en-US"/>
+        </w:rPr>
+        <w:t>Shlomovits</w:t>
+      </w:r>
+      <w:proofErr w:type="spellEnd"/>
+      <w:r>
+        <w:rPr>
+          <w:sz w:val="28"/>
+          <w:szCs w:val="24"/>
+          <w:lang w:val="en-US"/>
+        </w:rPr>
+        <w:t xml:space="preserve">: </w:t>
       </w:r>
       <w:r>
         <w:rPr>
@@ -11873,7 +12662,43 @@
           <w:szCs w:val="24"/>
           <w:lang w:val="en-US"/>
         </w:rPr>
-        <w:t xml:space="preserve">IACR Cryptol. ePrint Arch. 2020: 1390 (2020) </w:t>
+        <w:t xml:space="preserve">IACR </w:t>
+      </w:r>
+      <w:proofErr w:type="spellStart"/>
+      <w:r>
+        <w:rPr>
+          <w:sz w:val="28"/>
+          <w:szCs w:val="24"/>
+          <w:lang w:val="en-US"/>
+        </w:rPr>
+        <w:t>Cryptol</w:t>
+      </w:r>
+      <w:proofErr w:type="spellEnd"/>
+      <w:r>
+        <w:rPr>
+          <w:sz w:val="28"/>
+          <w:szCs w:val="24"/>
+          <w:lang w:val="en-US"/>
+        </w:rPr>
+        <w:t xml:space="preserve">. </w:t>
+      </w:r>
+      <w:proofErr w:type="spellStart"/>
+      <w:r>
+        <w:rPr>
+          <w:sz w:val="28"/>
+          <w:szCs w:val="24"/>
+          <w:lang w:val="en-US"/>
+        </w:rPr>
+        <w:t>ePrint</w:t>
+      </w:r>
+      <w:proofErr w:type="spellEnd"/>
+      <w:r>
+        <w:rPr>
+          <w:sz w:val="28"/>
+          <w:szCs w:val="24"/>
+          <w:lang w:val="en-US"/>
+        </w:rPr>
+        <w:t xml:space="preserve"> Arch. 2020: 1390 (2020) </w:t>
       </w:r>
     </w:p>
     <w:p>
@@ -11917,8 +12742,36 @@
           <w:szCs w:val="24"/>
           <w:lang w:val="en-US"/>
         </w:rPr>
-        <w:t>G Tillem, O Burundukov</w:t>
-      </w:r>
+        <w:t xml:space="preserve">G </w:t>
+      </w:r>
+      <w:proofErr w:type="spellStart"/>
+      <w:r>
+        <w:rPr>
+          <w:sz w:val="28"/>
+          <w:szCs w:val="24"/>
+          <w:lang w:val="en-US"/>
+        </w:rPr>
+        <w:t>Tillem</w:t>
+      </w:r>
+      <w:proofErr w:type="spellEnd"/>
+      <w:r>
+        <w:rPr>
+          <w:sz w:val="28"/>
+          <w:szCs w:val="24"/>
+          <w:lang w:val="en-US"/>
+        </w:rPr>
+        <w:t xml:space="preserve">, O </w:t>
+      </w:r>
+      <w:proofErr w:type="spellStart"/>
+      <w:r>
+        <w:rPr>
+          <w:sz w:val="28"/>
+          <w:szCs w:val="24"/>
+          <w:lang w:val="en-US"/>
+        </w:rPr>
+        <w:t>Burundukov</w:t>
+      </w:r>
+      <w:proofErr w:type="spellEnd"/>
       <w:r>
         <w:rPr>
           <w:i/>
@@ -12049,7 +12902,29 @@
           <w:szCs w:val="24"/>
           <w:lang w:val="en-US"/>
         </w:rPr>
-        <w:t>Non-cryptographic faulttolerant computing in constant number of rounds of interaction</w:t>
+        <w:t xml:space="preserve">Non-cryptographic </w:t>
+      </w:r>
+      <w:proofErr w:type="spellStart"/>
+      <w:r>
+        <w:rPr>
+          <w:i/>
+          <w:iCs/>
+          <w:sz w:val="28"/>
+          <w:szCs w:val="24"/>
+          <w:lang w:val="en-US"/>
+        </w:rPr>
+        <w:t>faulttolerant</w:t>
+      </w:r>
+      <w:proofErr w:type="spellEnd"/>
+      <w:r>
+        <w:rPr>
+          <w:i/>
+          <w:iCs/>
+          <w:sz w:val="28"/>
+          <w:szCs w:val="24"/>
+          <w:lang w:val="en-US"/>
+        </w:rPr>
+        <w:t xml:space="preserve"> computing in constant number of rounds of interaction</w:t>
       </w:r>
       <w:r>
         <w:rPr>
@@ -12101,7 +12976,25 @@
           <w:szCs w:val="24"/>
           <w:lang w:val="en-US"/>
         </w:rPr>
-        <w:t>Springer, Heidelberg (1999) Pullonen, P.: </w:t>
+        <w:t xml:space="preserve">Springer, Heidelberg (1999) </w:t>
+      </w:r>
+      <w:proofErr w:type="spellStart"/>
+      <w:r>
+        <w:rPr>
+          <w:sz w:val="28"/>
+          <w:szCs w:val="24"/>
+          <w:lang w:val="en-US"/>
+        </w:rPr>
+        <w:t>Pullonen</w:t>
+      </w:r>
+      <w:proofErr w:type="spellEnd"/>
+      <w:r>
+        <w:rPr>
+          <w:sz w:val="28"/>
+          <w:szCs w:val="24"/>
+          <w:lang w:val="en-US"/>
+        </w:rPr>
+        <w:t>, P.: </w:t>
       </w:r>
       <w:r>
         <w:rPr>
@@ -12179,7 +13072,43 @@
           <w:szCs w:val="24"/>
           <w:lang w:val="en-US"/>
         </w:rPr>
-        <w:t>. IACR Cryptol. ePrint Arch., 2019:114, 2019.</w:t>
+        <w:t xml:space="preserve">. IACR </w:t>
+      </w:r>
+      <w:proofErr w:type="spellStart"/>
+      <w:r>
+        <w:rPr>
+          <w:sz w:val="28"/>
+          <w:szCs w:val="24"/>
+          <w:lang w:val="en-US"/>
+        </w:rPr>
+        <w:t>Cryptol</w:t>
+      </w:r>
+      <w:proofErr w:type="spellEnd"/>
+      <w:r>
+        <w:rPr>
+          <w:sz w:val="28"/>
+          <w:szCs w:val="24"/>
+          <w:lang w:val="en-US"/>
+        </w:rPr>
+        <w:t xml:space="preserve">. </w:t>
+      </w:r>
+      <w:proofErr w:type="spellStart"/>
+      <w:r>
+        <w:rPr>
+          <w:sz w:val="28"/>
+          <w:szCs w:val="24"/>
+          <w:lang w:val="en-US"/>
+        </w:rPr>
+        <w:t>ePrint</w:t>
+      </w:r>
+      <w:proofErr w:type="spellEnd"/>
+      <w:r>
+        <w:rPr>
+          <w:sz w:val="28"/>
+          <w:szCs w:val="24"/>
+          <w:lang w:val="en-US"/>
+        </w:rPr>
+        <w:t xml:space="preserve"> Arch., 2019:114, 2019.</w:t>
       </w:r>
     </w:p>
     <w:p>
@@ -12992,6 +13921,7 @@
         </w:rPr>
         <w:t xml:space="preserve">, ..., </w:t>
       </w:r>
+      <w:proofErr w:type="spellStart"/>
       <w:r>
         <w:rPr>
           <w:i/>
@@ -13011,6 +13941,7 @@
         </w:rPr>
         <w:t>k</w:t>
       </w:r>
+      <w:proofErr w:type="spellEnd"/>
       <w:r>
         <w:rPr>
           <w:i/>
@@ -13273,6 +14204,7 @@
           <w:lang w:val="en-US"/>
         </w:rPr>
       </w:pPr>
+      <w:proofErr w:type="spellStart"/>
       <w:r>
         <w:rPr>
           <w:i/>
@@ -13292,6 +14224,7 @@
         </w:rPr>
         <w:t>n</w:t>
       </w:r>
+      <w:proofErr w:type="spellEnd"/>
       <w:r>
         <w:rPr>
           <w:i/>
@@ -13319,6 +14252,7 @@
         </w:rPr>
         <w:t xml:space="preserve">, </w:t>
       </w:r>
+      <w:proofErr w:type="spellStart"/>
       <w:r>
         <w:rPr>
           <w:i/>
@@ -13338,6 +14272,7 @@
         </w:rPr>
         <w:t>n</w:t>
       </w:r>
+      <w:proofErr w:type="spellEnd"/>
       <w:r>
         <w:rPr>
           <w:i/>
@@ -13409,6 +14344,7 @@
         </w:rPr>
         <w:t xml:space="preserve">После чего дилер должен раздать секреты участникам, то есть </w:t>
       </w:r>
+      <w:proofErr w:type="spellStart"/>
       <w:r>
         <w:rPr>
           <w:i/>
@@ -13418,6 +14354,7 @@
         </w:rPr>
         <w:t>i</w:t>
       </w:r>
+      <w:proofErr w:type="spellEnd"/>
       <w:r>
         <w:rPr>
           <w:sz w:val="28"/>
@@ -13425,12 +14362,21 @@
         </w:rPr>
         <w:t>-</w:t>
       </w:r>
-      <w:r>
-        <w:rPr>
-          <w:sz w:val="28"/>
-          <w:szCs w:val="24"/>
-        </w:rPr>
-        <w:t xml:space="preserve">ый участник получит пару </w:t>
+      <w:proofErr w:type="spellStart"/>
+      <w:r>
+        <w:rPr>
+          <w:sz w:val="28"/>
+          <w:szCs w:val="24"/>
+        </w:rPr>
+        <w:t>ый</w:t>
+      </w:r>
+      <w:proofErr w:type="spellEnd"/>
+      <w:r>
+        <w:rPr>
+          <w:sz w:val="28"/>
+          <w:szCs w:val="24"/>
+        </w:rPr>
+        <w:t xml:space="preserve"> участник получит пару </w:t>
       </w:r>
       <w:r>
         <w:rPr>
@@ -13465,6 +14411,7 @@
         </w:rPr>
         <w:softHyphen/>
       </w:r>
+      <w:proofErr w:type="spellStart"/>
       <w:r>
         <w:rPr>
           <w:i/>
@@ -13475,6 +14422,7 @@
         </w:rPr>
         <w:t>i</w:t>
       </w:r>
+      <w:proofErr w:type="spellEnd"/>
       <w:r>
         <w:rPr>
           <w:i/>
@@ -13483,6 +14431,7 @@
         </w:rPr>
         <w:t xml:space="preserve">, </w:t>
       </w:r>
+      <w:proofErr w:type="spellStart"/>
       <w:r>
         <w:rPr>
           <w:i/>
@@ -13502,6 +14451,7 @@
         </w:rPr>
         <w:t>i</w:t>
       </w:r>
+      <w:proofErr w:type="spellEnd"/>
       <w:r>
         <w:rPr>
           <w:i/>
@@ -14143,9 +15093,18 @@
           <w:sz w:val="32"/>
           <w:szCs w:val="36"/>
         </w:rPr>
-        <w:t>. Схема электронной подписи Эль-Гамаля</w:t>
+        <w:t>. Схема электронной подписи Эль-</w:t>
+      </w:r>
+      <w:proofErr w:type="spellStart"/>
+      <w:r>
+        <w:rPr>
+          <w:sz w:val="32"/>
+          <w:szCs w:val="36"/>
+        </w:rPr>
+        <w:t>Гамаля</w:t>
       </w:r>
       <w:bookmarkEnd w:id="13"/>
+      <w:proofErr w:type="spellEnd"/>
     </w:p>
     <w:p>
       <w:pPr>
@@ -14285,6 +15244,7 @@
         </w:rPr>
         <w:t xml:space="preserve"> </w:t>
       </w:r>
+      <w:proofErr w:type="spellStart"/>
       <w:r>
         <w:rPr>
           <w:i/>
@@ -14306,6 +15266,7 @@
         </w:rPr>
         <w:t>q</w:t>
       </w:r>
+      <w:proofErr w:type="spellEnd"/>
       <w:r>
         <w:rPr>
           <w:sz w:val="28"/>
@@ -14370,6 +15331,7 @@
         </w:rPr>
         <w:t xml:space="preserve"> </w:t>
       </w:r>
+      <w:proofErr w:type="spellStart"/>
       <w:r>
         <w:rPr>
           <w:i/>
@@ -14391,6 +15353,7 @@
         </w:rPr>
         <w:t>q</w:t>
       </w:r>
+      <w:proofErr w:type="spellEnd"/>
       <w:r>
         <w:rPr>
           <w:sz w:val="28"/>
@@ -14487,6 +15450,7 @@
         </w:rPr>
         <w:t xml:space="preserve"> </w:t>
       </w:r>
+      <w:proofErr w:type="spellStart"/>
       <w:r>
         <w:rPr>
           <w:rFonts w:ascii="Times New Roman" w:hAnsi="Times New Roman"/>
@@ -14510,6 +15474,7 @@
         </w:rPr>
         <w:t>q</w:t>
       </w:r>
+      <w:proofErr w:type="spellEnd"/>
     </w:p>
     <w:p>
       <w:pPr>
@@ -14565,6 +15530,7 @@
         </w:rPr>
         <w:t>=</w:t>
       </w:r>
+      <w:proofErr w:type="spellStart"/>
       <w:r>
         <w:rPr>
           <w:rFonts w:ascii="Times New Roman" w:hAnsi="Times New Roman"/>
@@ -14588,6 +15554,7 @@
         </w:rPr>
         <w:t>x</w:t>
       </w:r>
+      <w:proofErr w:type="spellEnd"/>
       <w:r>
         <w:rPr>
           <w:rFonts w:ascii="Times New Roman" w:hAnsi="Times New Roman"/>
@@ -14877,6 +15844,7 @@
         </w:rPr>
         <w:t xml:space="preserve"> </w:t>
       </w:r>
+      <w:proofErr w:type="spellStart"/>
       <w:r>
         <w:rPr>
           <w:rFonts w:ascii="Times New Roman" w:hAnsi="Times New Roman"/>
@@ -14900,6 +15868,7 @@
         </w:rPr>
         <w:t>q</w:t>
       </w:r>
+      <w:proofErr w:type="spellEnd"/>
     </w:p>
     <w:p>
       <w:pPr>
@@ -14974,6 +15943,7 @@
         </w:rPr>
         <w:t xml:space="preserve"> </w:t>
       </w:r>
+      <w:proofErr w:type="spellStart"/>
       <w:r>
         <w:rPr>
           <w:rFonts w:ascii="Times New Roman" w:hAnsi="Times New Roman"/>
@@ -14998,6 +15968,7 @@
         <w:t>q</w:t>
       </w:r>
       <w:bookmarkEnd w:id="14"/>
+      <w:proofErr w:type="spellEnd"/>
     </w:p>
     <w:p>
       <w:pPr>
@@ -15234,6 +16205,7 @@
         </w:rPr>
         <w:t xml:space="preserve"> </w:t>
       </w:r>
+      <w:proofErr w:type="spellStart"/>
       <w:r>
         <w:rPr>
           <w:rFonts w:ascii="Times New Roman" w:hAnsi="Times New Roman"/>
@@ -15257,6 +16229,7 @@
         </w:rPr>
         <w:t>q</w:t>
       </w:r>
+      <w:proofErr w:type="spellEnd"/>
     </w:p>
     <w:p>
       <w:pPr>
@@ -16046,6 +17019,7 @@
         </w:rPr>
         <w:t xml:space="preserve">, …, </w:t>
       </w:r>
+      <w:proofErr w:type="spellStart"/>
       <w:r>
         <w:rPr>
           <w:i/>
@@ -16067,6 +17041,7 @@
         </w:rPr>
         <w:t>n</w:t>
       </w:r>
+      <w:proofErr w:type="spellEnd"/>
       <w:r>
         <w:rPr>
           <w:sz w:val="28"/>
@@ -16134,6 +17109,7 @@
         </w:rPr>
         <w:t xml:space="preserve">, …, </w:t>
       </w:r>
+      <w:proofErr w:type="spellStart"/>
       <w:r>
         <w:rPr>
           <w:i/>
@@ -16155,6 +17131,7 @@
         </w:rPr>
         <w:t>n</w:t>
       </w:r>
+      <w:proofErr w:type="spellEnd"/>
       <w:r>
         <w:rPr>
           <w:sz w:val="28"/>
@@ -16438,6 +17415,7 @@
         </w:rPr>
         <w:t xml:space="preserve">Описанные ниже алгоритмы будут проводиться с позиции </w:t>
       </w:r>
+      <w:proofErr w:type="spellStart"/>
       <w:r>
         <w:rPr>
           <w:sz w:val="28"/>
@@ -16446,6 +17424,7 @@
         </w:rPr>
         <w:t>i</w:t>
       </w:r>
+      <w:proofErr w:type="spellEnd"/>
       <w:r>
         <w:rPr>
           <w:sz w:val="28"/>
@@ -16502,6 +17481,7 @@
         </w:rPr>
         <w:t xml:space="preserve">и </w:t>
       </w:r>
+      <w:proofErr w:type="spellStart"/>
       <w:r>
         <w:rPr>
           <w:i/>
@@ -16523,6 +17503,7 @@
         </w:rPr>
         <w:t>i</w:t>
       </w:r>
+      <w:proofErr w:type="spellEnd"/>
       <w:r>
         <w:rPr>
           <w:sz w:val="28"/>
@@ -16666,6 +17647,7 @@
         </w:rPr>
         <w:t xml:space="preserve">и </w:t>
       </w:r>
+      <w:proofErr w:type="spellStart"/>
       <w:r>
         <w:rPr>
           <w:i/>
@@ -16687,6 +17669,7 @@
         </w:rPr>
         <w:t>i</w:t>
       </w:r>
+      <w:proofErr w:type="spellEnd"/>
       <w:r>
         <w:rPr>
           <w:i/>
@@ -17005,7 +17988,25 @@
           <w:sz w:val="28"/>
           <w:szCs w:val="24"/>
         </w:rPr>
-        <w:t xml:space="preserve">соответствующие тройке Бивера </w:t>
+        <w:t xml:space="preserve">соответствующие тройке </w:t>
+      </w:r>
+      <w:proofErr w:type="spellStart"/>
+      <w:r>
+        <w:rPr>
+          <w:rFonts w:ascii="Times New Roman" w:hAnsi="Times New Roman"/>
+          <w:sz w:val="28"/>
+          <w:szCs w:val="24"/>
+        </w:rPr>
+        <w:t>Бивера</w:t>
+      </w:r>
+      <w:proofErr w:type="spellEnd"/>
+      <w:r>
+        <w:rPr>
+          <w:rFonts w:ascii="Times New Roman" w:hAnsi="Times New Roman"/>
+          <w:sz w:val="28"/>
+          <w:szCs w:val="24"/>
+        </w:rPr>
+        <w:t xml:space="preserve"> </w:t>
       </w:r>
       <w:r>
         <w:rPr>
@@ -17247,6 +18248,7 @@
         </w:rPr>
         <w:t xml:space="preserve">, </w:t>
       </w:r>
+      <w:proofErr w:type="spellStart"/>
       <w:r>
         <w:rPr>
           <w:rFonts w:ascii="Times New Roman" w:hAnsi="Times New Roman"/>
@@ -17270,16 +18272,29 @@
         </w:rPr>
         <w:t>i</w:t>
       </w:r>
-      <w:r>
-        <w:rPr>
-          <w:rFonts w:ascii="Times New Roman" w:hAnsi="Times New Roman"/>
-          <w:i/>
-          <w:iCs/>
-          <w:sz w:val="28"/>
-          <w:szCs w:val="24"/>
-          <w:lang w:val="en-US"/>
-        </w:rPr>
-        <w:t xml:space="preserve"> = y</w:t>
+      <w:proofErr w:type="spellEnd"/>
+      <w:r>
+        <w:rPr>
+          <w:rFonts w:ascii="Times New Roman" w:hAnsi="Times New Roman"/>
+          <w:i/>
+          <w:iCs/>
+          <w:sz w:val="28"/>
+          <w:szCs w:val="24"/>
+          <w:lang w:val="en-US"/>
+        </w:rPr>
+        <w:t xml:space="preserve"> = </w:t>
+      </w:r>
+      <w:proofErr w:type="spellStart"/>
+      <w:r>
+        <w:rPr>
+          <w:rFonts w:ascii="Times New Roman" w:hAnsi="Times New Roman"/>
+          <w:i/>
+          <w:iCs/>
+          <w:sz w:val="28"/>
+          <w:szCs w:val="24"/>
+          <w:lang w:val="en-US"/>
+        </w:rPr>
+        <w:t>y</w:t>
       </w:r>
       <w:r>
         <w:rPr>
@@ -17293,6 +18308,7 @@
         </w:rPr>
         <w:t>i</w:t>
       </w:r>
+      <w:proofErr w:type="spellEnd"/>
       <w:r>
         <w:rPr>
           <w:rFonts w:ascii="Times New Roman" w:hAnsi="Times New Roman"/>
@@ -17711,6 +18727,7 @@
         </w:rPr>
         <w:softHyphen/>
       </w:r>
+      <w:proofErr w:type="spellStart"/>
       <w:r>
         <w:rPr>
           <w:rFonts w:ascii="Times New Roman" w:hAnsi="Times New Roman"/>
@@ -17723,6 +18740,7 @@
         </w:rPr>
         <w:t>i</w:t>
       </w:r>
+      <w:proofErr w:type="spellEnd"/>
       <w:r>
         <w:rPr>
           <w:rFonts w:ascii="Times New Roman" w:hAnsi="Times New Roman"/>
@@ -17808,6 +18826,7 @@
         </w:rPr>
         <w:t>*</w:t>
       </w:r>
+      <w:proofErr w:type="spellStart"/>
       <w:r>
         <w:rPr>
           <w:rFonts w:ascii="Times New Roman" w:hAnsi="Times New Roman"/>
@@ -17831,6 +18850,7 @@
         </w:rPr>
         <w:t>i</w:t>
       </w:r>
+      <w:proofErr w:type="spellEnd"/>
       <w:r>
         <w:rPr>
           <w:rFonts w:ascii="Times New Roman" w:hAnsi="Times New Roman"/>
@@ -19166,6 +20186,7 @@
         </w:rPr>
         <w:t xml:space="preserve"> </w:t>
       </w:r>
+      <w:proofErr w:type="spellStart"/>
       <w:r>
         <w:rPr>
           <w:rFonts w:ascii="Times New Roman" w:hAnsi="Times New Roman"/>
@@ -19200,6 +20221,7 @@
         </w:rPr>
         <w:t>i</w:t>
       </w:r>
+      <w:proofErr w:type="spellEnd"/>
       <w:r>
         <w:rPr>
           <w:rFonts w:ascii="Times New Roman" w:hAnsi="Times New Roman"/>

</xml_diff>